<commit_message>
added the result metrics
</commit_message>
<xml_diff>
--- a/project 5/Technical Howto.docx
+++ b/project 5/Technical Howto.docx
@@ -10,8 +10,323 @@
           <w:numId w:val="1"/>
         </w:numPr>
       </w:pPr>
-      <w:r>
-        <w:t>Install SUMO</w:t>
+      <w:proofErr w:type="spellStart"/>
+      <w:r>
+        <w:t>Install</w:t>
+      </w:r>
+      <w:proofErr w:type="spellEnd"/>
+      <w:r>
+        <w:t xml:space="preserve"> SUMO</w:t>
+      </w:r>
+    </w:p>
+    <w:p>
+      <w:pPr>
+        <w:pStyle w:val="Listenabsatz"/>
+        <w:numPr>
+          <w:ilvl w:val="0"/>
+          <w:numId w:val="1"/>
+        </w:numPr>
+        <w:rPr>
+          <w:lang w:val="en-US"/>
+        </w:rPr>
+      </w:pPr>
+      <w:r>
+        <w:rPr>
+          <w:lang w:val="en-US"/>
+        </w:rPr>
+        <w:t>Make sure the SUMO_HOME system variable is set and points to the SUMO installation path</w:t>
+      </w:r>
+    </w:p>
+    <w:p>
+      <w:pPr>
+        <w:pStyle w:val="Listenabsatz"/>
+        <w:numPr>
+          <w:ilvl w:val="0"/>
+          <w:numId w:val="1"/>
+        </w:numPr>
+        <w:rPr>
+          <w:lang w:val="en-US"/>
+        </w:rPr>
+      </w:pPr>
+      <w:r>
+        <w:rPr>
+          <w:lang w:val="en-US"/>
+        </w:rPr>
+        <w:t xml:space="preserve">Download TAPAS Cologne and </w:t>
+      </w:r>
+      <w:proofErr w:type="spellStart"/>
+      <w:r>
+        <w:rPr>
+          <w:lang w:val="en-US"/>
+        </w:rPr>
+        <w:t>git</w:t>
+      </w:r>
+      <w:proofErr w:type="spellEnd"/>
+      <w:r>
+        <w:rPr>
+          <w:lang w:val="en-US"/>
+        </w:rPr>
+        <w:t xml:space="preserve"> clone </w:t>
+      </w:r>
+      <w:proofErr w:type="spellStart"/>
+      <w:r>
+        <w:rPr>
+          <w:lang w:val="en-US"/>
+        </w:rPr>
+        <w:t>LuST</w:t>
+      </w:r>
+      <w:proofErr w:type="spellEnd"/>
+      <w:r>
+        <w:rPr>
+          <w:lang w:val="en-US"/>
+        </w:rPr>
+        <w:t xml:space="preserve"> datasets </w:t>
+      </w:r>
+    </w:p>
+    <w:p>
+      <w:pPr>
+        <w:pStyle w:val="Listenabsatz"/>
+        <w:numPr>
+          <w:ilvl w:val="0"/>
+          <w:numId w:val="1"/>
+        </w:numPr>
+        <w:rPr>
+          <w:lang w:val="en-US"/>
+        </w:rPr>
+      </w:pPr>
+      <w:r>
+        <w:rPr>
+          <w:lang w:val="en-US"/>
+        </w:rPr>
+        <w:t>Execute „</w:t>
+      </w:r>
+      <w:proofErr w:type="spellStart"/>
+      <w:r>
+        <w:rPr>
+          <w:lang w:val="en-US"/>
+        </w:rPr>
+        <w:t>netconvert</w:t>
+      </w:r>
+      <w:proofErr w:type="spellEnd"/>
+      <w:r>
+        <w:rPr>
+          <w:lang w:val="en-US"/>
+        </w:rPr>
+        <w:t xml:space="preserve"> -s lust.net.xml --plain-output-prefix“ and „</w:t>
+      </w:r>
+      <w:proofErr w:type="spellStart"/>
+      <w:r>
+        <w:rPr>
+          <w:lang w:val="en-US"/>
+        </w:rPr>
+        <w:t>netconvert</w:t>
+      </w:r>
+      <w:proofErr w:type="spellEnd"/>
+      <w:r>
+        <w:rPr>
+          <w:lang w:val="en-US"/>
+        </w:rPr>
+        <w:t xml:space="preserve"> -s cologne2.net.xml --plain-output-prefix“ in the scenario folders</w:t>
+      </w:r>
+    </w:p>
+    <w:p>
+      <w:pPr>
+        <w:pStyle w:val="Listenabsatz"/>
+        <w:numPr>
+          <w:ilvl w:val="0"/>
+          <w:numId w:val="1"/>
+        </w:numPr>
+        <w:rPr>
+          <w:lang w:val="en-US"/>
+        </w:rPr>
+      </w:pPr>
+      <w:r>
+        <w:rPr>
+          <w:lang w:val="en-US"/>
+        </w:rPr>
+        <w:t>Open clustering_code/dataset-import.py and correct the xml file paths at the bottom of</w:t>
+      </w:r>
+      <w:r>
+        <w:rPr>
+          <w:lang w:val="en-US"/>
+        </w:rPr>
+        <w:t xml:space="preserve"> the</w:t>
+      </w:r>
+      <w:r>
+        <w:rPr>
+          <w:lang w:val="en-US"/>
+        </w:rPr>
+        <w:t xml:space="preserve"> code</w:t>
+      </w:r>
+    </w:p>
+    <w:p>
+      <w:pPr>
+        <w:pStyle w:val="Listenabsatz"/>
+        <w:numPr>
+          <w:ilvl w:val="0"/>
+          <w:numId w:val="1"/>
+        </w:numPr>
+        <w:rPr>
+          <w:lang w:val="en-US"/>
+        </w:rPr>
+      </w:pPr>
+      <w:r>
+        <w:rPr>
+          <w:lang w:val="en-US"/>
+        </w:rPr>
+        <w:t>Run python dataset-import.py, two csv files should be created dataset-cgn-tl.csv and dataset-lust-tl.csv</w:t>
+      </w:r>
+    </w:p>
+    <w:p>
+      <w:pPr>
+        <w:pStyle w:val="Listenabsatz"/>
+        <w:numPr>
+          <w:ilvl w:val="0"/>
+          <w:numId w:val="1"/>
+        </w:numPr>
+        <w:rPr>
+          <w:lang w:val="en-US"/>
+        </w:rPr>
+      </w:pPr>
+      <w:r>
+        <w:rPr>
+          <w:lang w:val="en-US"/>
+        </w:rPr>
+        <w:t xml:space="preserve">Fire up </w:t>
+      </w:r>
+      <w:proofErr w:type="spellStart"/>
+      <w:r>
+        <w:rPr>
+          <w:lang w:val="en-US"/>
+        </w:rPr>
+        <w:t>Jupyter</w:t>
+      </w:r>
+      <w:proofErr w:type="spellEnd"/>
+      <w:r>
+        <w:rPr>
+          <w:lang w:val="en-US"/>
+        </w:rPr>
+        <w:t xml:space="preserve"> Notebook and open </w:t>
+      </w:r>
+      <w:proofErr w:type="spellStart"/>
+      <w:r>
+        <w:rPr>
+          <w:lang w:val="en-US"/>
+        </w:rPr>
+        <w:t>clustering_code</w:t>
+      </w:r>
+      <w:proofErr w:type="spellEnd"/>
+      <w:r>
+        <w:rPr>
+          <w:lang w:val="en-US"/>
+        </w:rPr>
+        <w:t>/</w:t>
+      </w:r>
+      <w:proofErr w:type="spellStart"/>
+      <w:r>
+        <w:rPr>
+          <w:lang w:val="en-US"/>
+        </w:rPr>
+        <w:t>clustering.ipynb</w:t>
+      </w:r>
+      <w:proofErr w:type="spellEnd"/>
+    </w:p>
+    <w:p>
+      <w:pPr>
+        <w:pStyle w:val="Listenabsatz"/>
+        <w:numPr>
+          <w:ilvl w:val="0"/>
+          <w:numId w:val="1"/>
+        </w:numPr>
+        <w:rPr>
+          <w:lang w:val="en-US"/>
+        </w:rPr>
+      </w:pPr>
+      <w:r>
+        <w:rPr>
+          <w:lang w:val="en-US"/>
+        </w:rPr>
+        <w:t>Run all cells, two additional csv files should be created dataset-cgn-tl-clusters.csv and dataset-lust-</w:t>
+      </w:r>
+      <w:proofErr w:type="spellStart"/>
+      <w:r>
+        <w:rPr>
+          <w:lang w:val="en-US"/>
+        </w:rPr>
+        <w:t>tl.clusters</w:t>
+      </w:r>
+      <w:proofErr w:type="spellEnd"/>
+    </w:p>
+    <w:p>
+      <w:pPr>
+        <w:pStyle w:val="Listenabsatz"/>
+        <w:numPr>
+          <w:ilvl w:val="0"/>
+          <w:numId w:val="1"/>
+        </w:numPr>
+        <w:rPr>
+          <w:lang w:val="en-US"/>
+        </w:rPr>
+      </w:pPr>
+      <w:r>
+        <w:rPr>
+          <w:lang w:val="en-US"/>
+        </w:rPr>
+        <w:t>Run either python pycharm-project\pybrain_learner\dqn_main.py –help to see available parameters or look them up in the code</w:t>
+      </w:r>
+      <w:r>
+        <w:rPr>
+          <w:lang w:val="en-US"/>
+        </w:rPr>
+        <w:t xml:space="preserve">. The file will create a </w:t>
+      </w:r>
+      <w:proofErr w:type="spellStart"/>
+      <w:r>
+        <w:rPr>
+          <w:lang w:val="en-US"/>
+        </w:rPr>
+        <w:t>json</w:t>
+      </w:r>
+      <w:proofErr w:type="spellEnd"/>
+      <w:r>
+        <w:rPr>
+          <w:lang w:val="en-US"/>
+        </w:rPr>
+        <w:t xml:space="preserve"> file containing all rewards of the simulation and dump the neural net’s weights in an h5 file. </w:t>
+      </w:r>
+      <w:bookmarkStart w:id="0" w:name="_GoBack"/>
+      <w:bookmarkEnd w:id="0"/>
+    </w:p>
+    <w:p>
+      <w:pPr>
+        <w:pStyle w:val="Listenabsatz"/>
+        <w:numPr>
+          <w:ilvl w:val="0"/>
+          <w:numId w:val="1"/>
+        </w:numPr>
+        <w:rPr>
+          <w:lang w:val="en-US"/>
+        </w:rPr>
+      </w:pPr>
+      <w:r>
+        <w:rPr>
+          <w:lang w:val="en-US"/>
+        </w:rPr>
+        <w:t xml:space="preserve">For repeated runs I created simple shell scripts in the </w:t>
+      </w:r>
+      <w:proofErr w:type="spellStart"/>
+      <w:r>
+        <w:rPr>
+          <w:lang w:val="en-US"/>
+        </w:rPr>
+        <w:t>shell_scripts</w:t>
+      </w:r>
+      <w:proofErr w:type="spellEnd"/>
+      <w:r>
+        <w:rPr>
+          <w:lang w:val="en-US"/>
+        </w:rPr>
+        <w:t xml:space="preserve"> folder</w:t>
       </w:r>
     </w:p>
     <w:p>
@@ -23,8 +338,75 @@
         </w:numPr>
       </w:pPr>
       <w:r>
-        <w:t>Make sure the SUMO_HOME system variable is set and points to the SUMO installation path</w:t>
-      </w:r>
+        <w:rPr>
+          <w:lang w:val="en-US"/>
+        </w:rPr>
+        <w:t xml:space="preserve">Run script.sh 2&gt;&amp;1 | tee log.txt to get the simulation output in a text file. </w:t>
+      </w:r>
+      <w:r>
+        <w:t xml:space="preserve">The </w:t>
+      </w:r>
+      <w:proofErr w:type="spellStart"/>
+      <w:r>
+        <w:t>execution</w:t>
+      </w:r>
+      <w:proofErr w:type="spellEnd"/>
+      <w:r>
+        <w:t xml:space="preserve"> </w:t>
+      </w:r>
+      <w:proofErr w:type="spellStart"/>
+      <w:r>
+        <w:t>is</w:t>
+      </w:r>
+      <w:proofErr w:type="spellEnd"/>
+      <w:r>
+        <w:t xml:space="preserve"> </w:t>
+      </w:r>
+      <w:proofErr w:type="spellStart"/>
+      <w:r>
+        <w:t>endless</w:t>
+      </w:r>
+      <w:proofErr w:type="spellEnd"/>
+      <w:r>
+        <w:t xml:space="preserve"> </w:t>
+      </w:r>
+      <w:proofErr w:type="spellStart"/>
+      <w:r>
+        <w:t>and</w:t>
+      </w:r>
+      <w:proofErr w:type="spellEnd"/>
+      <w:r>
+        <w:t xml:space="preserve"> </w:t>
+      </w:r>
+      <w:proofErr w:type="spellStart"/>
+      <w:r>
+        <w:t>runs</w:t>
+      </w:r>
+      <w:proofErr w:type="spellEnd"/>
+      <w:r>
+        <w:t xml:space="preserve"> </w:t>
+      </w:r>
+      <w:proofErr w:type="spellStart"/>
+      <w:r>
+        <w:t>simulations</w:t>
+      </w:r>
+      <w:proofErr w:type="spellEnd"/>
+      <w:r>
+        <w:t xml:space="preserve"> </w:t>
+      </w:r>
+      <w:proofErr w:type="spellStart"/>
+      <w:r>
+        <w:t>with</w:t>
+      </w:r>
+      <w:proofErr w:type="spellEnd"/>
+      <w:r>
+        <w:t xml:space="preserve"> 500, 1000, 1500, 2000… </w:t>
+      </w:r>
+      <w:proofErr w:type="spellStart"/>
+      <w:r>
+        <w:t>iterations</w:t>
+      </w:r>
+      <w:proofErr w:type="spellEnd"/>
     </w:p>
     <w:p>
       <w:pPr>
@@ -33,9 +415,29 @@
           <w:ilvl w:val="0"/>
           <w:numId w:val="1"/>
         </w:numPr>
+        <w:rPr>
+          <w:lang w:val="en-US"/>
+        </w:rPr>
       </w:pPr>
       <w:r>
-        <w:t xml:space="preserve">Download TAPAS Cologne and git clone LuST datasets </w:t>
+        <w:rPr>
+          <w:lang w:val="en-US"/>
+        </w:rPr>
+        <w:t xml:space="preserve">Parse the output using the pycharm-project\pybrain_learner\traci_result_parser.py file. It will convert the log output to a pandas </w:t>
+      </w:r>
+      <w:proofErr w:type="spellStart"/>
+      <w:r>
+        <w:rPr>
+          <w:lang w:val="en-US"/>
+        </w:rPr>
+        <w:t>dataframe</w:t>
+      </w:r>
+      <w:proofErr w:type="spellEnd"/>
+      <w:r>
+        <w:rPr>
+          <w:lang w:val="en-US"/>
+        </w:rPr>
+        <w:t xml:space="preserve"> compatible csv file. </w:t>
       </w:r>
     </w:p>
     <w:p>
@@ -45,189 +447,38 @@
           <w:ilvl w:val="0"/>
           <w:numId w:val="1"/>
         </w:numPr>
+        <w:rPr>
+          <w:lang w:val="en-US"/>
+        </w:rPr>
       </w:pPr>
       <w:r>
-        <w:t>Execute „netconvert -s lust</w:t>
-      </w:r>
-      <w:r>
-        <w:t>.net.xml --plain-output-prefix</w:t>
-      </w:r>
-      <w:r>
-        <w:t>“ and „</w:t>
-      </w:r>
-      <w:r>
-        <w:t xml:space="preserve">netconvert -s </w:t>
-      </w:r>
-      <w:r>
-        <w:t>cologne2</w:t>
-      </w:r>
-      <w:r>
-        <w:t>.net.xml --plain-output-prefix</w:t>
-      </w:r>
-      <w:r>
-        <w:t>“ in the scenario folders</w:t>
+        <w:rPr>
+          <w:lang w:val="en-US"/>
+        </w:rPr>
+        <w:t xml:space="preserve">Run the </w:t>
+      </w:r>
+      <w:proofErr w:type="spellStart"/>
+      <w:r>
+        <w:rPr>
+          <w:lang w:val="en-US"/>
+        </w:rPr>
+        <w:t>rl-analysis.ipynb</w:t>
+      </w:r>
+      <w:proofErr w:type="spellEnd"/>
+      <w:r>
+        <w:rPr>
+          <w:lang w:val="en-US"/>
+        </w:rPr>
+        <w:t xml:space="preserve"> notebook to create charts and reward function evaluation</w:t>
       </w:r>
     </w:p>
     <w:p>
       <w:pPr>
-        <w:pStyle w:val="Listenabsatz"/>
-        <w:numPr>
-          <w:ilvl w:val="0"/>
-          <w:numId w:val="1"/>
-        </w:numPr>
+        <w:rPr>
+          <w:lang w:val="en-US"/>
+        </w:rPr>
       </w:pPr>
-      <w:r>
-        <w:t>Open clustering_code/</w:t>
-      </w:r>
-      <w:r>
-        <w:t>dataset-import</w:t>
-      </w:r>
-      <w:r>
-        <w:t>.py and correct the xml file paths at the bottom of</w:t>
-      </w:r>
-      <w:r>
-        <w:rPr>
-          <w:lang w:val="en-US"/>
-        </w:rPr>
-        <w:t xml:space="preserve"> the</w:t>
-      </w:r>
-      <w:r>
-        <w:t xml:space="preserve"> code</w:t>
-      </w:r>
     </w:p>
-    <w:p>
-      <w:pPr>
-        <w:pStyle w:val="Listenabsatz"/>
-        <w:numPr>
-          <w:ilvl w:val="0"/>
-          <w:numId w:val="1"/>
-        </w:numPr>
-      </w:pPr>
-      <w:r>
-        <w:t xml:space="preserve">Run python dataset-import.py, two csv files should be created </w:t>
-      </w:r>
-      <w:r>
-        <w:t>dataset-cgn-tl</w:t>
-      </w:r>
-      <w:r>
-        <w:t xml:space="preserve">.csv and </w:t>
-      </w:r>
-      <w:r>
-        <w:t>dataset-</w:t>
-      </w:r>
-      <w:r>
-        <w:t>lust</w:t>
-      </w:r>
-      <w:r>
-        <w:t>-tl</w:t>
-      </w:r>
-      <w:r>
-        <w:t>.csv</w:t>
-      </w:r>
-    </w:p>
-    <w:p>
-      <w:pPr>
-        <w:pStyle w:val="Listenabsatz"/>
-        <w:numPr>
-          <w:ilvl w:val="0"/>
-          <w:numId w:val="1"/>
-        </w:numPr>
-      </w:pPr>
-      <w:r>
-        <w:t>Fire up Jupyter Notebook and open clustering_code/clustering.ipynb</w:t>
-      </w:r>
-    </w:p>
-    <w:p>
-      <w:pPr>
-        <w:pStyle w:val="Listenabsatz"/>
-        <w:numPr>
-          <w:ilvl w:val="0"/>
-          <w:numId w:val="1"/>
-        </w:numPr>
-      </w:pPr>
-      <w:r>
-        <w:t xml:space="preserve">Run all cells, two additional csv files should be created </w:t>
-      </w:r>
-      <w:r>
-        <w:t>dataset-cgn-tl</w:t>
-      </w:r>
-      <w:r>
-        <w:t>-clusters.csv and dataset-lust</w:t>
-      </w:r>
-      <w:r>
-        <w:t>-tl</w:t>
-      </w:r>
-      <w:r>
-        <w:t>.clusters</w:t>
-      </w:r>
-    </w:p>
-    <w:p>
-      <w:pPr>
-        <w:pStyle w:val="Listenabsatz"/>
-        <w:numPr>
-          <w:ilvl w:val="0"/>
-          <w:numId w:val="1"/>
-        </w:numPr>
-      </w:pPr>
-      <w:r>
-        <w:t xml:space="preserve">Run either python </w:t>
-      </w:r>
-      <w:r>
-        <w:t>pycharm-project\pybrain_learner</w:t>
-      </w:r>
-      <w:r>
-        <w:t>\dqn_main.py –help to see available parameters or look them up in the code</w:t>
-      </w:r>
-    </w:p>
-    <w:p>
-      <w:pPr>
-        <w:pStyle w:val="Listenabsatz"/>
-        <w:numPr>
-          <w:ilvl w:val="0"/>
-          <w:numId w:val="1"/>
-        </w:numPr>
-      </w:pPr>
-      <w:r>
-        <w:t>For repeated runs I created simple shell scripts in the shell_scripts folder</w:t>
-      </w:r>
-    </w:p>
-    <w:p>
-      <w:pPr>
-        <w:pStyle w:val="Listenabsatz"/>
-        <w:numPr>
-          <w:ilvl w:val="0"/>
-          <w:numId w:val="1"/>
-        </w:numPr>
-      </w:pPr>
-      <w:r>
-        <w:t>Run script.sh 2&gt;&amp;1 | tee log.txt to get the simulation output in a text file. The execution is endless and runs simulations with 500, 1000, 1500, 2000… iterations</w:t>
-      </w:r>
-    </w:p>
-    <w:p>
-      <w:pPr>
-        <w:pStyle w:val="Listenabsatz"/>
-        <w:numPr>
-          <w:ilvl w:val="0"/>
-          <w:numId w:val="1"/>
-        </w:numPr>
-      </w:pPr>
-      <w:r>
-        <w:t xml:space="preserve">Parse the output using the </w:t>
-      </w:r>
-      <w:r>
-        <w:t>pycharm-project\pybrain_learner</w:t>
-      </w:r>
-      <w:r>
-        <w:t>\</w:t>
-      </w:r>
-      <w:r>
-        <w:t>traci_result_parser</w:t>
-      </w:r>
-      <w:r>
-        <w:t xml:space="preserve">.py file. It will convert the log output to a pandas dataframe compatible csv file. </w:t>
-      </w:r>
-    </w:p>
-    <w:p/>
     <w:tbl>
       <w:tblPr>
         <w:tblStyle w:val="Tabellenraster"/>
@@ -277,27 +528,47 @@
             <w:tcW w:w="3020" w:type="dxa"/>
           </w:tcPr>
           <w:p>
+            <w:proofErr w:type="spellStart"/>
             <w:r>
               <w:t>Dqn_main</w:t>
             </w:r>
-          </w:p>
-        </w:tc>
-        <w:tc>
-          <w:tcPr>
-            <w:tcW w:w="3021" w:type="dxa"/>
-          </w:tcPr>
-          <w:p>
-            <w:r>
-              <w:t>pycharm-project\pybrain_learner</w:t>
-            </w:r>
-          </w:p>
-        </w:tc>
-        <w:tc>
-          <w:tcPr>
-            <w:tcW w:w="3021" w:type="dxa"/>
-          </w:tcPr>
-          <w:p>
-            <w:r>
+            <w:proofErr w:type="spellEnd"/>
+          </w:p>
+        </w:tc>
+        <w:tc>
+          <w:tcPr>
+            <w:tcW w:w="3021" w:type="dxa"/>
+          </w:tcPr>
+          <w:p>
+            <w:proofErr w:type="spellStart"/>
+            <w:r>
+              <w:t>pycharm</w:t>
+            </w:r>
+            <w:proofErr w:type="spellEnd"/>
+            <w:r>
+              <w:t>-project\</w:t>
+            </w:r>
+            <w:proofErr w:type="spellStart"/>
+            <w:r>
+              <w:t>pybrain_learner</w:t>
+            </w:r>
+            <w:proofErr w:type="spellEnd"/>
+          </w:p>
+        </w:tc>
+        <w:tc>
+          <w:tcPr>
+            <w:tcW w:w="3021" w:type="dxa"/>
+          </w:tcPr>
+          <w:p>
+            <w:pPr>
+              <w:rPr>
+                <w:lang w:val="en-US"/>
+              </w:rPr>
+            </w:pPr>
+            <w:r>
+              <w:rPr>
+                <w:lang w:val="en-US"/>
+              </w:rPr>
               <w:t>Main code, run this to start a learning process</w:t>
             </w:r>
           </w:p>
@@ -309,27 +580,47 @@
             <w:tcW w:w="3020" w:type="dxa"/>
           </w:tcPr>
           <w:p>
+            <w:proofErr w:type="spellStart"/>
             <w:r>
               <w:t>Run_sumo_nolearner</w:t>
             </w:r>
-          </w:p>
-        </w:tc>
-        <w:tc>
-          <w:tcPr>
-            <w:tcW w:w="3021" w:type="dxa"/>
-          </w:tcPr>
-          <w:p>
-            <w:r>
-              <w:t>pycharm-project\pybrain_learner</w:t>
-            </w:r>
-          </w:p>
-        </w:tc>
-        <w:tc>
-          <w:tcPr>
-            <w:tcW w:w="3021" w:type="dxa"/>
-          </w:tcPr>
-          <w:p>
-            <w:r>
+            <w:proofErr w:type="spellEnd"/>
+          </w:p>
+        </w:tc>
+        <w:tc>
+          <w:tcPr>
+            <w:tcW w:w="3021" w:type="dxa"/>
+          </w:tcPr>
+          <w:p>
+            <w:proofErr w:type="spellStart"/>
+            <w:r>
+              <w:t>pycharm</w:t>
+            </w:r>
+            <w:proofErr w:type="spellEnd"/>
+            <w:r>
+              <w:t>-project\</w:t>
+            </w:r>
+            <w:proofErr w:type="spellStart"/>
+            <w:r>
+              <w:t>pybrain_learner</w:t>
+            </w:r>
+            <w:proofErr w:type="spellEnd"/>
+          </w:p>
+        </w:tc>
+        <w:tc>
+          <w:tcPr>
+            <w:tcW w:w="3021" w:type="dxa"/>
+          </w:tcPr>
+          <w:p>
+            <w:pPr>
+              <w:rPr>
+                <w:lang w:val="en-US"/>
+              </w:rPr>
+            </w:pPr>
+            <w:r>
+              <w:rPr>
+                <w:lang w:val="en-US"/>
+              </w:rPr>
               <w:t>Executes a plain sumo simulation run that uses the scenarios own traffic light control</w:t>
             </w:r>
           </w:p>
@@ -341,27 +632,47 @@
             <w:tcW w:w="3020" w:type="dxa"/>
           </w:tcPr>
           <w:p>
+            <w:proofErr w:type="spellStart"/>
             <w:r>
               <w:t>Run_sumo_random</w:t>
             </w:r>
-          </w:p>
-        </w:tc>
-        <w:tc>
-          <w:tcPr>
-            <w:tcW w:w="3021" w:type="dxa"/>
-          </w:tcPr>
-          <w:p>
-            <w:r>
-              <w:t>pycharm-project\pybrain_learner</w:t>
-            </w:r>
-          </w:p>
-        </w:tc>
-        <w:tc>
-          <w:tcPr>
-            <w:tcW w:w="3021" w:type="dxa"/>
-          </w:tcPr>
-          <w:p>
-            <w:r>
+            <w:proofErr w:type="spellEnd"/>
+          </w:p>
+        </w:tc>
+        <w:tc>
+          <w:tcPr>
+            <w:tcW w:w="3021" w:type="dxa"/>
+          </w:tcPr>
+          <w:p>
+            <w:proofErr w:type="spellStart"/>
+            <w:r>
+              <w:t>pycharm</w:t>
+            </w:r>
+            <w:proofErr w:type="spellEnd"/>
+            <w:r>
+              <w:t>-project\</w:t>
+            </w:r>
+            <w:proofErr w:type="spellStart"/>
+            <w:r>
+              <w:t>pybrain_learner</w:t>
+            </w:r>
+            <w:proofErr w:type="spellEnd"/>
+          </w:p>
+        </w:tc>
+        <w:tc>
+          <w:tcPr>
+            <w:tcW w:w="3021" w:type="dxa"/>
+          </w:tcPr>
+          <w:p>
+            <w:pPr>
+              <w:rPr>
+                <w:lang w:val="en-US"/>
+              </w:rPr>
+            </w:pPr>
+            <w:r>
+              <w:rPr>
+                <w:lang w:val="en-US"/>
+              </w:rPr>
               <w:t>Executes the scenario with random traffic lights</w:t>
             </w:r>
           </w:p>
@@ -373,29 +684,71 @@
             <w:tcW w:w="3020" w:type="dxa"/>
           </w:tcPr>
           <w:p>
+            <w:proofErr w:type="spellStart"/>
             <w:r>
               <w:t>Test_gpu</w:t>
             </w:r>
-          </w:p>
-        </w:tc>
-        <w:tc>
-          <w:tcPr>
-            <w:tcW w:w="3021" w:type="dxa"/>
-          </w:tcPr>
-          <w:p>
-            <w:r>
-              <w:t>pycharm-project\pybrain_learner</w:t>
-            </w:r>
-          </w:p>
-        </w:tc>
-        <w:tc>
-          <w:tcPr>
-            <w:tcW w:w="3021" w:type="dxa"/>
-          </w:tcPr>
-          <w:p>
-            <w:r>
-              <w:t>To see if theano successfully uses the gpu</w:t>
-            </w:r>
+            <w:proofErr w:type="spellEnd"/>
+          </w:p>
+        </w:tc>
+        <w:tc>
+          <w:tcPr>
+            <w:tcW w:w="3021" w:type="dxa"/>
+          </w:tcPr>
+          <w:p>
+            <w:proofErr w:type="spellStart"/>
+            <w:r>
+              <w:t>pycharm</w:t>
+            </w:r>
+            <w:proofErr w:type="spellEnd"/>
+            <w:r>
+              <w:t>-project\</w:t>
+            </w:r>
+            <w:proofErr w:type="spellStart"/>
+            <w:r>
+              <w:t>pybrain_learner</w:t>
+            </w:r>
+            <w:proofErr w:type="spellEnd"/>
+          </w:p>
+        </w:tc>
+        <w:tc>
+          <w:tcPr>
+            <w:tcW w:w="3021" w:type="dxa"/>
+          </w:tcPr>
+          <w:p>
+            <w:pPr>
+              <w:rPr>
+                <w:lang w:val="en-US"/>
+              </w:rPr>
+            </w:pPr>
+            <w:r>
+              <w:rPr>
+                <w:lang w:val="en-US"/>
+              </w:rPr>
+              <w:t xml:space="preserve">To see if </w:t>
+            </w:r>
+            <w:proofErr w:type="spellStart"/>
+            <w:r>
+              <w:rPr>
+                <w:lang w:val="en-US"/>
+              </w:rPr>
+              <w:t>theano</w:t>
+            </w:r>
+            <w:proofErr w:type="spellEnd"/>
+            <w:r>
+              <w:rPr>
+                <w:lang w:val="en-US"/>
+              </w:rPr>
+              <w:t xml:space="preserve"> successfully uses the </w:t>
+            </w:r>
+            <w:proofErr w:type="spellStart"/>
+            <w:r>
+              <w:rPr>
+                <w:lang w:val="en-US"/>
+              </w:rPr>
+              <w:t>gpu</w:t>
+            </w:r>
+            <w:proofErr w:type="spellEnd"/>
           </w:p>
         </w:tc>
       </w:tr>
@@ -405,27 +758,47 @@
             <w:tcW w:w="3020" w:type="dxa"/>
           </w:tcPr>
           <w:p>
+            <w:proofErr w:type="spellStart"/>
             <w:r>
               <w:t>Traci_result_parser</w:t>
             </w:r>
-          </w:p>
-        </w:tc>
-        <w:tc>
-          <w:tcPr>
-            <w:tcW w:w="3021" w:type="dxa"/>
-          </w:tcPr>
-          <w:p>
-            <w:r>
-              <w:t>pycharm-project\pybrain_learner</w:t>
-            </w:r>
-          </w:p>
-        </w:tc>
-        <w:tc>
-          <w:tcPr>
-            <w:tcW w:w="3021" w:type="dxa"/>
-          </w:tcPr>
-          <w:p>
-            <w:r>
+            <w:proofErr w:type="spellEnd"/>
+          </w:p>
+        </w:tc>
+        <w:tc>
+          <w:tcPr>
+            <w:tcW w:w="3021" w:type="dxa"/>
+          </w:tcPr>
+          <w:p>
+            <w:proofErr w:type="spellStart"/>
+            <w:r>
+              <w:t>pycharm</w:t>
+            </w:r>
+            <w:proofErr w:type="spellEnd"/>
+            <w:r>
+              <w:t>-project\</w:t>
+            </w:r>
+            <w:proofErr w:type="spellStart"/>
+            <w:r>
+              <w:t>pybrain_learner</w:t>
+            </w:r>
+            <w:proofErr w:type="spellEnd"/>
+          </w:p>
+        </w:tc>
+        <w:tc>
+          <w:tcPr>
+            <w:tcW w:w="3021" w:type="dxa"/>
+          </w:tcPr>
+          <w:p>
+            <w:pPr>
+              <w:rPr>
+                <w:lang w:val="en-US"/>
+              </w:rPr>
+            </w:pPr>
+            <w:r>
+              <w:rPr>
+                <w:lang w:val="en-US"/>
+              </w:rPr>
               <w:t>Use this to parse simulation log output</w:t>
             </w:r>
           </w:p>
@@ -437,28 +810,98 @@
             <w:tcW w:w="3020" w:type="dxa"/>
           </w:tcPr>
           <w:p>
-            <w:r>
-              <w:t>Dqn_brain,agent,memory, fulldqn_brain, reward_functions</w:t>
-            </w:r>
-          </w:p>
-        </w:tc>
-        <w:tc>
-          <w:tcPr>
-            <w:tcW w:w="3021" w:type="dxa"/>
-          </w:tcPr>
-          <w:p>
-            <w:r>
-              <w:t>pycharm-project\pybrain_learner</w:t>
-            </w:r>
-          </w:p>
-        </w:tc>
-        <w:tc>
-          <w:tcPr>
-            <w:tcW w:w="3021" w:type="dxa"/>
-          </w:tcPr>
-          <w:p>
-            <w:r>
-              <w:t>Part of the dqn implementation, see their comments</w:t>
+            <w:pPr>
+              <w:rPr>
+                <w:lang w:val="en-US"/>
+              </w:rPr>
+            </w:pPr>
+            <w:proofErr w:type="spellStart"/>
+            <w:r>
+              <w:rPr>
+                <w:lang w:val="en-US"/>
+              </w:rPr>
+              <w:t>Dqn_brain,agent,memory</w:t>
+            </w:r>
+            <w:proofErr w:type="spellEnd"/>
+            <w:r>
+              <w:rPr>
+                <w:lang w:val="en-US"/>
+              </w:rPr>
+              <w:t xml:space="preserve">, </w:t>
+            </w:r>
+            <w:proofErr w:type="spellStart"/>
+            <w:r>
+              <w:rPr>
+                <w:lang w:val="en-US"/>
+              </w:rPr>
+              <w:t>fulldqn_brain</w:t>
+            </w:r>
+            <w:proofErr w:type="spellEnd"/>
+            <w:r>
+              <w:rPr>
+                <w:lang w:val="en-US"/>
+              </w:rPr>
+              <w:t xml:space="preserve">, </w:t>
+            </w:r>
+            <w:proofErr w:type="spellStart"/>
+            <w:r>
+              <w:rPr>
+                <w:lang w:val="en-US"/>
+              </w:rPr>
+              <w:t>reward_functions</w:t>
+            </w:r>
+            <w:proofErr w:type="spellEnd"/>
+          </w:p>
+        </w:tc>
+        <w:tc>
+          <w:tcPr>
+            <w:tcW w:w="3021" w:type="dxa"/>
+          </w:tcPr>
+          <w:p>
+            <w:proofErr w:type="spellStart"/>
+            <w:r>
+              <w:t>pycharm</w:t>
+            </w:r>
+            <w:proofErr w:type="spellEnd"/>
+            <w:r>
+              <w:t>-project\</w:t>
+            </w:r>
+            <w:proofErr w:type="spellStart"/>
+            <w:r>
+              <w:t>pybrain_learner</w:t>
+            </w:r>
+            <w:proofErr w:type="spellEnd"/>
+          </w:p>
+        </w:tc>
+        <w:tc>
+          <w:tcPr>
+            <w:tcW w:w="3021" w:type="dxa"/>
+          </w:tcPr>
+          <w:p>
+            <w:pPr>
+              <w:rPr>
+                <w:lang w:val="en-US"/>
+              </w:rPr>
+            </w:pPr>
+            <w:r>
+              <w:rPr>
+                <w:lang w:val="en-US"/>
+              </w:rPr>
+              <w:t xml:space="preserve">Part of the </w:t>
+            </w:r>
+            <w:proofErr w:type="spellStart"/>
+            <w:r>
+              <w:rPr>
+                <w:lang w:val="en-US"/>
+              </w:rPr>
+              <w:t>dqn</w:t>
+            </w:r>
+            <w:proofErr w:type="spellEnd"/>
+            <w:r>
+              <w:rPr>
+                <w:lang w:val="en-US"/>
+              </w:rPr>
+              <w:t xml:space="preserve"> implementation, see their comments</w:t>
             </w:r>
           </w:p>
         </w:tc>
@@ -479,18 +922,42 @@
             <w:tcW w:w="3021" w:type="dxa"/>
           </w:tcPr>
           <w:p>
+            <w:proofErr w:type="spellStart"/>
             <w:r>
               <w:t>Clustering_code</w:t>
             </w:r>
-          </w:p>
-        </w:tc>
-        <w:tc>
-          <w:tcPr>
-            <w:tcW w:w="3021" w:type="dxa"/>
-          </w:tcPr>
-          <w:p>
-            <w:r>
-              <w:t>Used for converting sumos xml files to a dataset</w:t>
+            <w:proofErr w:type="spellEnd"/>
+          </w:p>
+        </w:tc>
+        <w:tc>
+          <w:tcPr>
+            <w:tcW w:w="3021" w:type="dxa"/>
+          </w:tcPr>
+          <w:p>
+            <w:pPr>
+              <w:rPr>
+                <w:lang w:val="en-US"/>
+              </w:rPr>
+            </w:pPr>
+            <w:r>
+              <w:rPr>
+                <w:lang w:val="en-US"/>
+              </w:rPr>
+              <w:t xml:space="preserve">Used for converting </w:t>
+            </w:r>
+            <w:proofErr w:type="spellStart"/>
+            <w:r>
+              <w:rPr>
+                <w:lang w:val="en-US"/>
+              </w:rPr>
+              <w:t>sumos</w:t>
+            </w:r>
+            <w:proofErr w:type="spellEnd"/>
+            <w:r>
+              <w:rPr>
+                <w:lang w:val="en-US"/>
+              </w:rPr>
+              <w:t xml:space="preserve"> xml files to a dataset</w:t>
             </w:r>
           </w:p>
         </w:tc>
@@ -501,28 +968,48 @@
             <w:tcW w:w="3020" w:type="dxa"/>
           </w:tcPr>
           <w:p>
+            <w:proofErr w:type="spellStart"/>
             <w:r>
               <w:t>Clustering.ipynb</w:t>
             </w:r>
-          </w:p>
-        </w:tc>
-        <w:tc>
-          <w:tcPr>
-            <w:tcW w:w="3021" w:type="dxa"/>
-          </w:tcPr>
-          <w:p>
+            <w:proofErr w:type="spellEnd"/>
+          </w:p>
+        </w:tc>
+        <w:tc>
+          <w:tcPr>
+            <w:tcW w:w="3021" w:type="dxa"/>
+          </w:tcPr>
+          <w:p>
+            <w:proofErr w:type="spellStart"/>
             <w:r>
               <w:t>Clustering_code</w:t>
             </w:r>
-          </w:p>
-        </w:tc>
-        <w:tc>
-          <w:tcPr>
-            <w:tcW w:w="3021" w:type="dxa"/>
-          </w:tcPr>
-          <w:p>
-            <w:r>
-              <w:t>Jupyter Notebook containing the clustering analysis</w:t>
+            <w:proofErr w:type="spellEnd"/>
+          </w:p>
+        </w:tc>
+        <w:tc>
+          <w:tcPr>
+            <w:tcW w:w="3021" w:type="dxa"/>
+          </w:tcPr>
+          <w:p>
+            <w:pPr>
+              <w:rPr>
+                <w:lang w:val="en-US"/>
+              </w:rPr>
+            </w:pPr>
+            <w:proofErr w:type="spellStart"/>
+            <w:r>
+              <w:rPr>
+                <w:lang w:val="en-US"/>
+              </w:rPr>
+              <w:t>Jupyter</w:t>
+            </w:r>
+            <w:proofErr w:type="spellEnd"/>
+            <w:r>
+              <w:rPr>
+                <w:lang w:val="en-US"/>
+              </w:rPr>
+              <w:t xml:space="preserve"> Notebook containing the clustering analysis</w:t>
             </w:r>
           </w:p>
         </w:tc>
@@ -533,28 +1020,68 @@
             <w:tcW w:w="3020" w:type="dxa"/>
           </w:tcPr>
           <w:p>
+            <w:proofErr w:type="spellStart"/>
             <w:r>
               <w:t>Renders</w:t>
             </w:r>
-          </w:p>
-        </w:tc>
-        <w:tc>
-          <w:tcPr>
-            <w:tcW w:w="3021" w:type="dxa"/>
-          </w:tcPr>
-          <w:p>
+            <w:proofErr w:type="spellEnd"/>
+          </w:p>
+        </w:tc>
+        <w:tc>
+          <w:tcPr>
+            <w:tcW w:w="3021" w:type="dxa"/>
+          </w:tcPr>
+          <w:p>
+            <w:proofErr w:type="spellStart"/>
             <w:r>
               <w:t>Clustering_code</w:t>
             </w:r>
-          </w:p>
-        </w:tc>
-        <w:tc>
-          <w:tcPr>
-            <w:tcW w:w="3021" w:type="dxa"/>
-          </w:tcPr>
-          <w:p>
-            <w:r>
-              <w:t xml:space="preserve">Some Code i took from another udacity project </w:t>
+            <w:proofErr w:type="spellEnd"/>
+          </w:p>
+        </w:tc>
+        <w:tc>
+          <w:tcPr>
+            <w:tcW w:w="3021" w:type="dxa"/>
+          </w:tcPr>
+          <w:p>
+            <w:pPr>
+              <w:rPr>
+                <w:lang w:val="en-US"/>
+              </w:rPr>
+            </w:pPr>
+            <w:r>
+              <w:rPr>
+                <w:lang w:val="en-US"/>
+              </w:rPr>
+              <w:t xml:space="preserve">Some Code </w:t>
+            </w:r>
+            <w:proofErr w:type="spellStart"/>
+            <w:r>
+              <w:rPr>
+                <w:lang w:val="en-US"/>
+              </w:rPr>
+              <w:t>i</w:t>
+            </w:r>
+            <w:proofErr w:type="spellEnd"/>
+            <w:r>
+              <w:rPr>
+                <w:lang w:val="en-US"/>
+              </w:rPr>
+              <w:t xml:space="preserve"> took from another </w:t>
+            </w:r>
+            <w:proofErr w:type="spellStart"/>
+            <w:r>
+              <w:rPr>
+                <w:lang w:val="en-US"/>
+              </w:rPr>
+              <w:t>udacity</w:t>
+            </w:r>
+            <w:proofErr w:type="spellEnd"/>
+            <w:r>
+              <w:rPr>
+                <w:lang w:val="en-US"/>
+              </w:rPr>
+              <w:t xml:space="preserve"> project </w:t>
             </w:r>
             <w:r>
               <w:sym w:font="Wingdings" w:char="F04A"/>
@@ -568,29 +1095,38 @@
             <w:tcW w:w="3020" w:type="dxa"/>
           </w:tcPr>
           <w:p>
+            <w:proofErr w:type="spellStart"/>
             <w:r>
               <w:t>Colormap</w:t>
             </w:r>
-          </w:p>
-        </w:tc>
-        <w:tc>
-          <w:tcPr>
-            <w:tcW w:w="3021" w:type="dxa"/>
-          </w:tcPr>
-          <w:p>
+            <w:proofErr w:type="spellEnd"/>
+          </w:p>
+        </w:tc>
+        <w:tc>
+          <w:tcPr>
+            <w:tcW w:w="3021" w:type="dxa"/>
+          </w:tcPr>
+          <w:p>
+            <w:proofErr w:type="spellStart"/>
             <w:r>
               <w:t>Clustering_code</w:t>
             </w:r>
-          </w:p>
-        </w:tc>
-        <w:tc>
-          <w:tcPr>
-            <w:tcW w:w="3021" w:type="dxa"/>
-          </w:tcPr>
-          <w:p>
-            <w:r>
-              <w:t>A colormap</w:t>
-            </w:r>
+            <w:proofErr w:type="spellEnd"/>
+          </w:p>
+        </w:tc>
+        <w:tc>
+          <w:tcPr>
+            <w:tcW w:w="3021" w:type="dxa"/>
+          </w:tcPr>
+          <w:p>
+            <w:r>
+              <w:t xml:space="preserve">A </w:t>
+            </w:r>
+            <w:proofErr w:type="spellStart"/>
+            <w:r>
+              <w:t>colormap</w:t>
+            </w:r>
+            <w:proofErr w:type="spellEnd"/>
           </w:p>
         </w:tc>
       </w:tr>
@@ -610,29 +1146,553 @@
             <w:tcW w:w="3021" w:type="dxa"/>
           </w:tcPr>
           <w:p>
+            <w:proofErr w:type="spellStart"/>
             <w:r>
               <w:t>Shell_scripts</w:t>
             </w:r>
-          </w:p>
-        </w:tc>
-        <w:tc>
-          <w:tcPr>
-            <w:tcW w:w="3021" w:type="dxa"/>
-          </w:tcPr>
-          <w:p>
-            <w:r>
-              <w:t>Simple linux shell scripts to run simulations with 500 simulation step increments</w:t>
-            </w:r>
-            <w:r>
+            <w:proofErr w:type="spellEnd"/>
+          </w:p>
+        </w:tc>
+        <w:tc>
+          <w:tcPr>
+            <w:tcW w:w="3021" w:type="dxa"/>
+          </w:tcPr>
+          <w:p>
+            <w:pPr>
+              <w:rPr>
+                <w:lang w:val="en-US"/>
+              </w:rPr>
+            </w:pPr>
+            <w:r>
+              <w:rPr>
+                <w:lang w:val="en-US"/>
+              </w:rPr>
+              <w:t xml:space="preserve">Simple </w:t>
+            </w:r>
+            <w:proofErr w:type="spellStart"/>
+            <w:r>
+              <w:rPr>
+                <w:lang w:val="en-US"/>
+              </w:rPr>
+              <w:t>linux</w:t>
+            </w:r>
+            <w:proofErr w:type="spellEnd"/>
+            <w:r>
+              <w:rPr>
+                <w:lang w:val="en-US"/>
+              </w:rPr>
+              <w:t xml:space="preserve"> shell scripts to run simulations with 500 simulation step increments</w:t>
+            </w:r>
+            <w:r>
+              <w:rPr>
+                <w:lang w:val="en-US"/>
+              </w:rPr>
               <w:t xml:space="preserve"> (see step 11.)</w:t>
             </w:r>
-            <w:bookmarkStart w:id="0" w:name="_GoBack"/>
-            <w:bookmarkEnd w:id="0"/>
+          </w:p>
+        </w:tc>
+      </w:tr>
+      <w:tr>
+        <w:tc>
+          <w:tcPr>
+            <w:tcW w:w="3020" w:type="dxa"/>
+          </w:tcPr>
+          <w:p>
+            <w:pPr>
+              <w:rPr>
+                <w:lang w:val="en-US"/>
+              </w:rPr>
+            </w:pPr>
+            <w:proofErr w:type="spellStart"/>
+            <w:r>
+              <w:rPr>
+                <w:lang w:val="en-US"/>
+              </w:rPr>
+              <w:lastRenderedPageBreak/>
+              <w:t>rl-analysis.ipynb</w:t>
+            </w:r>
+            <w:proofErr w:type="spellEnd"/>
+          </w:p>
+        </w:tc>
+        <w:tc>
+          <w:tcPr>
+            <w:tcW w:w="3021" w:type="dxa"/>
+          </w:tcPr>
+          <w:p>
+            <w:proofErr w:type="spellStart"/>
+            <w:r>
+              <w:t>reinforcement</w:t>
+            </w:r>
+            <w:proofErr w:type="spellEnd"/>
+            <w:r>
+              <w:t>-</w:t>
+            </w:r>
+            <w:proofErr w:type="spellStart"/>
+            <w:r>
+              <w:t>result</w:t>
+            </w:r>
+            <w:proofErr w:type="spellEnd"/>
+            <w:r>
+              <w:t>-analysis</w:t>
+            </w:r>
+            <w:r>
+              <w:t>/</w:t>
+            </w:r>
+          </w:p>
+        </w:tc>
+        <w:tc>
+          <w:tcPr>
+            <w:tcW w:w="3021" w:type="dxa"/>
+          </w:tcPr>
+          <w:p>
+            <w:pPr>
+              <w:rPr>
+                <w:lang w:val="en-US"/>
+              </w:rPr>
+            </w:pPr>
+            <w:proofErr w:type="spellStart"/>
+            <w:r>
+              <w:rPr>
+                <w:lang w:val="en-US"/>
+              </w:rPr>
+              <w:t>Jupyter</w:t>
+            </w:r>
+            <w:proofErr w:type="spellEnd"/>
+            <w:r>
+              <w:rPr>
+                <w:lang w:val="en-US"/>
+              </w:rPr>
+              <w:t xml:space="preserve"> notebook for evaluating the simulation results</w:t>
+            </w:r>
+          </w:p>
+        </w:tc>
+      </w:tr>
+      <w:tr>
+        <w:tc>
+          <w:tcPr>
+            <w:tcW w:w="3020" w:type="dxa"/>
+          </w:tcPr>
+          <w:p>
+            <w:pPr>
+              <w:rPr>
+                <w:lang w:val="en-US"/>
+              </w:rPr>
+            </w:pPr>
+          </w:p>
+        </w:tc>
+        <w:tc>
+          <w:tcPr>
+            <w:tcW w:w="3021" w:type="dxa"/>
+          </w:tcPr>
+          <w:p>
+            <w:pPr>
+              <w:rPr>
+                <w:lang w:val="en-US"/>
+              </w:rPr>
+            </w:pPr>
+          </w:p>
+        </w:tc>
+        <w:tc>
+          <w:tcPr>
+            <w:tcW w:w="3021" w:type="dxa"/>
+          </w:tcPr>
+          <w:p>
+            <w:pPr>
+              <w:rPr>
+                <w:lang w:val="en-US"/>
+              </w:rPr>
+            </w:pPr>
+          </w:p>
+        </w:tc>
+      </w:tr>
+      <w:tr>
+        <w:tc>
+          <w:tcPr>
+            <w:tcW w:w="3020" w:type="dxa"/>
+          </w:tcPr>
+          <w:p>
+            <w:pPr>
+              <w:rPr>
+                <w:lang w:val="en-US"/>
+              </w:rPr>
+            </w:pPr>
+          </w:p>
+        </w:tc>
+        <w:tc>
+          <w:tcPr>
+            <w:tcW w:w="3021" w:type="dxa"/>
+          </w:tcPr>
+          <w:p>
+            <w:pPr>
+              <w:rPr>
+                <w:lang w:val="en-US"/>
+              </w:rPr>
+            </w:pPr>
+          </w:p>
+        </w:tc>
+        <w:tc>
+          <w:tcPr>
+            <w:tcW w:w="3021" w:type="dxa"/>
+          </w:tcPr>
+          <w:p>
+            <w:pPr>
+              <w:rPr>
+                <w:lang w:val="en-US"/>
+              </w:rPr>
+            </w:pPr>
+          </w:p>
+        </w:tc>
+      </w:tr>
+      <w:tr>
+        <w:tc>
+          <w:tcPr>
+            <w:tcW w:w="3020" w:type="dxa"/>
+          </w:tcPr>
+          <w:p>
+            <w:pPr>
+              <w:rPr>
+                <w:lang w:val="en-US"/>
+              </w:rPr>
+            </w:pPr>
+          </w:p>
+        </w:tc>
+        <w:tc>
+          <w:tcPr>
+            <w:tcW w:w="3021" w:type="dxa"/>
+          </w:tcPr>
+          <w:p>
+            <w:pPr>
+              <w:rPr>
+                <w:lang w:val="en-US"/>
+              </w:rPr>
+            </w:pPr>
+          </w:p>
+        </w:tc>
+        <w:tc>
+          <w:tcPr>
+            <w:tcW w:w="3021" w:type="dxa"/>
+          </w:tcPr>
+          <w:p>
+            <w:pPr>
+              <w:rPr>
+                <w:lang w:val="en-US"/>
+              </w:rPr>
+            </w:pPr>
+          </w:p>
+        </w:tc>
+      </w:tr>
+      <w:tr>
+        <w:tc>
+          <w:tcPr>
+            <w:tcW w:w="3020" w:type="dxa"/>
+          </w:tcPr>
+          <w:p>
+            <w:pPr>
+              <w:rPr>
+                <w:lang w:val="en-US"/>
+              </w:rPr>
+            </w:pPr>
+          </w:p>
+        </w:tc>
+        <w:tc>
+          <w:tcPr>
+            <w:tcW w:w="3021" w:type="dxa"/>
+          </w:tcPr>
+          <w:p>
+            <w:pPr>
+              <w:rPr>
+                <w:lang w:val="en-US"/>
+              </w:rPr>
+            </w:pPr>
+          </w:p>
+        </w:tc>
+        <w:tc>
+          <w:tcPr>
+            <w:tcW w:w="3021" w:type="dxa"/>
+          </w:tcPr>
+          <w:p>
+            <w:pPr>
+              <w:rPr>
+                <w:lang w:val="en-US"/>
+              </w:rPr>
+            </w:pPr>
+          </w:p>
+        </w:tc>
+      </w:tr>
+      <w:tr>
+        <w:tc>
+          <w:tcPr>
+            <w:tcW w:w="3020" w:type="dxa"/>
+          </w:tcPr>
+          <w:p>
+            <w:pPr>
+              <w:rPr>
+                <w:lang w:val="en-US"/>
+              </w:rPr>
+            </w:pPr>
+          </w:p>
+        </w:tc>
+        <w:tc>
+          <w:tcPr>
+            <w:tcW w:w="3021" w:type="dxa"/>
+          </w:tcPr>
+          <w:p>
+            <w:pPr>
+              <w:rPr>
+                <w:lang w:val="en-US"/>
+              </w:rPr>
+            </w:pPr>
+          </w:p>
+        </w:tc>
+        <w:tc>
+          <w:tcPr>
+            <w:tcW w:w="3021" w:type="dxa"/>
+          </w:tcPr>
+          <w:p>
+            <w:pPr>
+              <w:rPr>
+                <w:lang w:val="en-US"/>
+              </w:rPr>
+            </w:pPr>
+          </w:p>
+        </w:tc>
+      </w:tr>
+      <w:tr>
+        <w:tc>
+          <w:tcPr>
+            <w:tcW w:w="3020" w:type="dxa"/>
+          </w:tcPr>
+          <w:p>
+            <w:pPr>
+              <w:rPr>
+                <w:lang w:val="en-US"/>
+              </w:rPr>
+            </w:pPr>
+          </w:p>
+        </w:tc>
+        <w:tc>
+          <w:tcPr>
+            <w:tcW w:w="3021" w:type="dxa"/>
+          </w:tcPr>
+          <w:p>
+            <w:pPr>
+              <w:rPr>
+                <w:lang w:val="en-US"/>
+              </w:rPr>
+            </w:pPr>
+          </w:p>
+        </w:tc>
+        <w:tc>
+          <w:tcPr>
+            <w:tcW w:w="3021" w:type="dxa"/>
+          </w:tcPr>
+          <w:p>
+            <w:pPr>
+              <w:rPr>
+                <w:lang w:val="en-US"/>
+              </w:rPr>
+            </w:pPr>
+          </w:p>
+        </w:tc>
+      </w:tr>
+      <w:tr>
+        <w:tc>
+          <w:tcPr>
+            <w:tcW w:w="3020" w:type="dxa"/>
+          </w:tcPr>
+          <w:p>
+            <w:pPr>
+              <w:rPr>
+                <w:lang w:val="en-US"/>
+              </w:rPr>
+            </w:pPr>
+          </w:p>
+        </w:tc>
+        <w:tc>
+          <w:tcPr>
+            <w:tcW w:w="3021" w:type="dxa"/>
+          </w:tcPr>
+          <w:p>
+            <w:pPr>
+              <w:rPr>
+                <w:lang w:val="en-US"/>
+              </w:rPr>
+            </w:pPr>
+          </w:p>
+        </w:tc>
+        <w:tc>
+          <w:tcPr>
+            <w:tcW w:w="3021" w:type="dxa"/>
+          </w:tcPr>
+          <w:p>
+            <w:pPr>
+              <w:rPr>
+                <w:lang w:val="en-US"/>
+              </w:rPr>
+            </w:pPr>
+          </w:p>
+        </w:tc>
+      </w:tr>
+      <w:tr>
+        <w:tc>
+          <w:tcPr>
+            <w:tcW w:w="3020" w:type="dxa"/>
+          </w:tcPr>
+          <w:p>
+            <w:pPr>
+              <w:rPr>
+                <w:lang w:val="en-US"/>
+              </w:rPr>
+            </w:pPr>
+          </w:p>
+        </w:tc>
+        <w:tc>
+          <w:tcPr>
+            <w:tcW w:w="3021" w:type="dxa"/>
+          </w:tcPr>
+          <w:p>
+            <w:pPr>
+              <w:rPr>
+                <w:lang w:val="en-US"/>
+              </w:rPr>
+            </w:pPr>
+          </w:p>
+        </w:tc>
+        <w:tc>
+          <w:tcPr>
+            <w:tcW w:w="3021" w:type="dxa"/>
+          </w:tcPr>
+          <w:p>
+            <w:pPr>
+              <w:rPr>
+                <w:lang w:val="en-US"/>
+              </w:rPr>
+            </w:pPr>
+          </w:p>
+        </w:tc>
+      </w:tr>
+      <w:tr>
+        <w:tc>
+          <w:tcPr>
+            <w:tcW w:w="3020" w:type="dxa"/>
+          </w:tcPr>
+          <w:p>
+            <w:pPr>
+              <w:rPr>
+                <w:lang w:val="en-US"/>
+              </w:rPr>
+            </w:pPr>
+          </w:p>
+        </w:tc>
+        <w:tc>
+          <w:tcPr>
+            <w:tcW w:w="3021" w:type="dxa"/>
+          </w:tcPr>
+          <w:p>
+            <w:pPr>
+              <w:rPr>
+                <w:lang w:val="en-US"/>
+              </w:rPr>
+            </w:pPr>
+          </w:p>
+        </w:tc>
+        <w:tc>
+          <w:tcPr>
+            <w:tcW w:w="3021" w:type="dxa"/>
+          </w:tcPr>
+          <w:p>
+            <w:pPr>
+              <w:rPr>
+                <w:lang w:val="en-US"/>
+              </w:rPr>
+            </w:pPr>
+          </w:p>
+        </w:tc>
+      </w:tr>
+      <w:tr>
+        <w:tc>
+          <w:tcPr>
+            <w:tcW w:w="3020" w:type="dxa"/>
+          </w:tcPr>
+          <w:p>
+            <w:pPr>
+              <w:rPr>
+                <w:lang w:val="en-US"/>
+              </w:rPr>
+            </w:pPr>
+          </w:p>
+        </w:tc>
+        <w:tc>
+          <w:tcPr>
+            <w:tcW w:w="3021" w:type="dxa"/>
+          </w:tcPr>
+          <w:p>
+            <w:pPr>
+              <w:rPr>
+                <w:lang w:val="en-US"/>
+              </w:rPr>
+            </w:pPr>
+          </w:p>
+        </w:tc>
+        <w:tc>
+          <w:tcPr>
+            <w:tcW w:w="3021" w:type="dxa"/>
+          </w:tcPr>
+          <w:p>
+            <w:pPr>
+              <w:rPr>
+                <w:lang w:val="en-US"/>
+              </w:rPr>
+            </w:pPr>
+          </w:p>
+        </w:tc>
+      </w:tr>
+      <w:tr>
+        <w:tc>
+          <w:tcPr>
+            <w:tcW w:w="3020" w:type="dxa"/>
+          </w:tcPr>
+          <w:p>
+            <w:pPr>
+              <w:rPr>
+                <w:lang w:val="en-US"/>
+              </w:rPr>
+            </w:pPr>
+          </w:p>
+        </w:tc>
+        <w:tc>
+          <w:tcPr>
+            <w:tcW w:w="3021" w:type="dxa"/>
+          </w:tcPr>
+          <w:p>
+            <w:pPr>
+              <w:rPr>
+                <w:lang w:val="en-US"/>
+              </w:rPr>
+            </w:pPr>
+          </w:p>
+        </w:tc>
+        <w:tc>
+          <w:tcPr>
+            <w:tcW w:w="3021" w:type="dxa"/>
+          </w:tcPr>
+          <w:p>
+            <w:pPr>
+              <w:rPr>
+                <w:lang w:val="en-US"/>
+              </w:rPr>
+            </w:pPr>
           </w:p>
         </w:tc>
       </w:tr>
     </w:tbl>
-    <w:p/>
+    <w:p>
+      <w:pPr>
+        <w:rPr>
+          <w:lang w:val="en-US"/>
+        </w:rPr>
+      </w:pPr>
+    </w:p>
     <w:sectPr>
       <w:pgSz w:w="11906" w:h="16838"/>
       <w:pgMar w:top="1417" w:right="1417" w:bottom="1134" w:left="1417" w:header="708" w:footer="708" w:gutter="0"/>

</xml_diff>